<commit_message>
Fix tum lum :(((
</commit_message>
<xml_diff>
--- a/Document/18120632.docx
+++ b/Document/18120632.docx
@@ -575,8 +575,6 @@
           <w:szCs w:val="24"/>
         </w:rPr>
       </w:pPr>
-      <w:bookmarkStart w:id="0" w:name="_GoBack"/>
-      <w:bookmarkEnd w:id="0"/>
       <w:r>
         <w:rPr>
           <w:rFonts w:cs="Times New Roman"/>
@@ -1186,25 +1184,7 @@
           <w:sz w:val="28"/>
           <w:szCs w:val="24"/>
         </w:rPr>
-        <w:t xml:space="preserve">Nhập vào đường dẫn đến file cần </w:t>
-      </w:r>
-      <w:r>
-        <w:rPr>
-          <w:rFonts w:cs="Times New Roman"/>
-          <w:noProof/>
-          <w:sz w:val="28"/>
-          <w:szCs w:val="24"/>
-        </w:rPr>
-        <w:t xml:space="preserve">giải </w:t>
-      </w:r>
-      <w:r>
-        <w:rPr>
-          <w:rFonts w:cs="Times New Roman"/>
-          <w:noProof/>
-          <w:sz w:val="28"/>
-          <w:szCs w:val="24"/>
-        </w:rPr>
-        <w:t>nén, n</w:t>
+        <w:t>Nhập vào đường dẫn đến file cần giải nén, n</w:t>
       </w:r>
       <w:r>
         <w:rPr>
@@ -2971,6 +2951,19 @@
     <w:p>
       <w:pPr>
         <w:pStyle w:val="oancuaDanhsach"/>
+        <w:spacing w:line="240" w:lineRule="auto"/>
+        <w:ind w:left="1724"/>
+        <w:rPr>
+          <w:rFonts w:cs="Times New Roman"/>
+          <w:noProof/>
+          <w:sz w:val="28"/>
+          <w:szCs w:val="24"/>
+        </w:rPr>
+      </w:pPr>
+    </w:p>
+    <w:p>
+      <w:pPr>
+        <w:pStyle w:val="oancuaDanhsach"/>
         <w:numPr>
           <w:ilvl w:val="0"/>
           <w:numId w:val="35"/>
@@ -2994,6 +2987,49 @@
         </w:rPr>
         <w:t>Link youtube video hướng dẫn:</w:t>
       </w:r>
+      <w:r>
+        <w:rPr>
+          <w:rFonts w:cs="Times New Roman"/>
+          <w:b/>
+          <w:bCs/>
+          <w:noProof/>
+          <w:sz w:val="28"/>
+          <w:szCs w:val="24"/>
+        </w:rPr>
+        <w:t xml:space="preserve"> </w:t>
+      </w:r>
+      <w:hyperlink r:id="rId22" w:history="1">
+        <w:r>
+          <w:rPr>
+            <w:rStyle w:val="Siuktni"/>
+            <w:b/>
+            <w:bCs/>
+            <w:sz w:val="32"/>
+            <w:szCs w:val="28"/>
+          </w:rPr>
+          <w:t>https://www.youtube.com/watc</w:t>
+        </w:r>
+        <w:r>
+          <w:rPr>
+            <w:rStyle w:val="Siuktni"/>
+            <w:b/>
+            <w:bCs/>
+            <w:sz w:val="32"/>
+            <w:szCs w:val="28"/>
+          </w:rPr>
+          <w:t>h</w:t>
+        </w:r>
+        <w:r>
+          <w:rPr>
+            <w:rStyle w:val="Siuktni"/>
+            <w:b/>
+            <w:bCs/>
+            <w:sz w:val="32"/>
+            <w:szCs w:val="28"/>
+          </w:rPr>
+          <w:t>?v=eGi55qWzF_s</w:t>
+        </w:r>
+      </w:hyperlink>
     </w:p>
     <w:p>
       <w:pPr>
@@ -3018,22 +3054,41 @@
         <w:spacing w:line="240" w:lineRule="auto"/>
         <w:rPr>
           <w:rFonts w:cs="Times New Roman"/>
-          <w:noProof/>
-          <w:sz w:val="28"/>
-          <w:szCs w:val="24"/>
-        </w:rPr>
-      </w:pPr>
-      <w:r>
-        <w:rPr>
-          <w:rFonts w:cs="Times New Roman"/>
           <w:b/>
           <w:bCs/>
           <w:noProof/>
+          <w:sz w:val="32"/>
+          <w:szCs w:val="28"/>
+        </w:rPr>
+      </w:pPr>
+      <w:r>
+        <w:rPr>
+          <w:rFonts w:cs="Times New Roman"/>
+          <w:b/>
+          <w:bCs/>
+          <w:noProof/>
           <w:sz w:val="28"/>
           <w:szCs w:val="24"/>
         </w:rPr>
         <w:t>Link GitHub:</w:t>
       </w:r>
+      <w:r>
+        <w:t xml:space="preserve"> </w:t>
+      </w:r>
+      <w:hyperlink r:id="rId23" w:history="1">
+        <w:r>
+          <w:rPr>
+            <w:rStyle w:val="Siuktni"/>
+            <w:b/>
+            <w:bCs/>
+            <w:sz w:val="28"/>
+            <w:szCs w:val="24"/>
+          </w:rPr>
+          <w:t>https://github.com/nhattuanle33/CTDL-GT-Do-An-2-Phan-Mem-Nen-Du-Lieu</w:t>
+        </w:r>
+      </w:hyperlink>
+      <w:bookmarkStart w:id="0" w:name="_GoBack"/>
+      <w:bookmarkEnd w:id="0"/>
     </w:p>
     <w:sectPr>
       <w:pgSz w:w="11909" w:h="16834" w:code="9"/>
@@ -7692,7 +7747,7 @@
 </file>
 
 <file path=customXml/itemProps1.xml><?xml version="1.0" encoding="utf-8"?>
-<ds:datastoreItem xmlns:ds="http://schemas.openxmlformats.org/officeDocument/2006/customXml" ds:itemID="{163C166F-63A4-4538-8CBE-42527E276AF1}">
+<ds:datastoreItem xmlns:ds="http://schemas.openxmlformats.org/officeDocument/2006/customXml" ds:itemID="{7AC07CA3-C024-4B7E-AB4E-92746F0A82F8}">
   <ds:schemaRefs>
     <ds:schemaRef ds:uri="http://schemas.openxmlformats.org/officeDocument/2006/bibliography"/>
   </ds:schemaRefs>

</xml_diff>